<commit_message>
Actualizacion de mi parte
</commit_message>
<xml_diff>
--- a/office/Word/Avance_Edward.docx
+++ b/office/Word/Avance_Edward.docx
@@ -275,7 +275,21 @@
         <w:rPr>
           <w:color w:val="000000"/>
         </w:rPr>
-        <w:t xml:space="preserve">Las operaciones como los cálculos de los gastos comunes que cancelan los propietarios se da en Excel lo cual consume demasiado tiempo y existe mayor probabilidad a equivocarse, luego se pasa a programar una reunión con todos los propietarios para mantenerlos informados sobre todo. Esto trae algunos problemas, tales como la ausencia de muchos de ellos y posteriormente reclamos por su inconformidad, junto a ellos </w:t>
+        <w:t xml:space="preserve">Las operaciones como los cálculos de los gastos comunes que cancelan los propietarios se </w:t>
+      </w:r>
+      <w:proofErr w:type="gramStart"/>
+      <w:r>
+        <w:rPr>
+          <w:color w:val="000000"/>
+        </w:rPr>
+        <w:t>da</w:t>
+      </w:r>
+      <w:proofErr w:type="gramEnd"/>
+      <w:r>
+        <w:rPr>
+          <w:color w:val="000000"/>
+        </w:rPr>
+        <w:t xml:space="preserve"> en Excel lo cual consume demasiado tiempo y existe mayor probabilidad a equivocarse, luego se pasa a programar una reunión con todos los propietarios para mantenerlos informados sobre todo. Esto trae algunos problemas, tales como la ausencia de muchos de ellos y posteriormente reclamos por su inconformidad, junto a ellos </w:t>
       </w:r>
       <w:r>
         <w:rPr>
@@ -1220,6 +1234,7 @@
           <w:lang w:eastAsia="es-ES"/>
         </w:rPr>
       </w:pPr>
+      <w:proofErr w:type="gramStart"/>
       <w:r>
         <w:rPr>
           <w:rFonts w:ascii="Times New Roman" w:eastAsia="Times New Roman" w:hAnsi="Times New Roman" w:cs="Times New Roman"/>
@@ -1245,6 +1260,7 @@
         </w:rPr>
         <w:t xml:space="preserve"> Avance</w:t>
       </w:r>
+      <w:proofErr w:type="gramEnd"/>
     </w:p>
     <w:p>
       <w:pPr>
@@ -1727,6 +1743,797 @@
         </w:drawing>
       </w:r>
     </w:p>
+    <w:p>
+      <w:r>
+        <w:br w:type="page"/>
+      </w:r>
+    </w:p>
+    <w:p>
+      <w:pPr>
+        <w:spacing w:after="200" w:line="240" w:lineRule="auto"/>
+        <w:rPr>
+          <w:rFonts w:ascii="Times New Roman" w:eastAsia="Times New Roman" w:hAnsi="Times New Roman" w:cs="Times New Roman"/>
+          <w:sz w:val="24"/>
+          <w:szCs w:val="24"/>
+          <w:lang w:eastAsia="es-ES"/>
+        </w:rPr>
+      </w:pPr>
+      <w:r>
+        <w:rPr>
+          <w:rFonts w:ascii="Calibri" w:eastAsia="Times New Roman" w:hAnsi="Calibri" w:cs="Calibri"/>
+          <w:b/>
+          <w:bCs/>
+          <w:color w:val="000000"/>
+          <w:sz w:val="28"/>
+          <w:szCs w:val="28"/>
+          <w:lang w:eastAsia="es-ES"/>
+        </w:rPr>
+        <w:lastRenderedPageBreak/>
+        <w:t>2.Gestión SCM</w:t>
+      </w:r>
+    </w:p>
+    <w:p>
+      <w:pPr>
+        <w:spacing w:after="200" w:line="240" w:lineRule="auto"/>
+        <w:rPr>
+          <w:rFonts w:ascii="Times New Roman" w:eastAsia="Times New Roman" w:hAnsi="Times New Roman" w:cs="Times New Roman"/>
+          <w:sz w:val="24"/>
+          <w:szCs w:val="24"/>
+          <w:lang w:eastAsia="es-ES"/>
+        </w:rPr>
+      </w:pPr>
+      <w:r>
+        <w:rPr>
+          <w:rFonts w:ascii="Calibri" w:eastAsia="Times New Roman" w:hAnsi="Calibri" w:cs="Calibri"/>
+          <w:b/>
+          <w:bCs/>
+          <w:color w:val="000000"/>
+          <w:sz w:val="28"/>
+          <w:szCs w:val="28"/>
+          <w:lang w:eastAsia="es-ES"/>
+        </w:rPr>
+        <w:tab/>
+        <w:t>2.1 Organización</w:t>
+      </w:r>
+    </w:p>
+    <w:tbl>
+      <w:tblPr>
+        <w:tblW w:w="9026" w:type="dxa"/>
+        <w:tblCellMar>
+          <w:top w:w="15" w:type="dxa"/>
+          <w:left w:w="15" w:type="dxa"/>
+          <w:bottom w:w="15" w:type="dxa"/>
+          <w:right w:w="15" w:type="dxa"/>
+        </w:tblCellMar>
+        <w:tblLook w:val="04A0" w:firstRow="1" w:lastRow="0" w:firstColumn="1" w:lastColumn="0" w:noHBand="0" w:noVBand="1"/>
+      </w:tblPr>
+      <w:tblGrid>
+        <w:gridCol w:w="2506"/>
+        <w:gridCol w:w="2246"/>
+        <w:gridCol w:w="4274"/>
+      </w:tblGrid>
+      <w:tr>
+        <w:tc>
+          <w:tcPr>
+            <w:tcW w:w="0" w:type="auto"/>
+            <w:tcBorders>
+              <w:top w:val="single" w:sz="8" w:space="0" w:color="000000"/>
+              <w:left w:val="single" w:sz="8" w:space="0" w:color="000000"/>
+              <w:bottom w:val="single" w:sz="8" w:space="0" w:color="000000"/>
+              <w:right w:val="single" w:sz="8" w:space="0" w:color="000000"/>
+            </w:tcBorders>
+            <w:tcMar>
+              <w:top w:w="100" w:type="dxa"/>
+              <w:left w:w="100" w:type="dxa"/>
+              <w:bottom w:w="100" w:type="dxa"/>
+              <w:right w:w="100" w:type="dxa"/>
+            </w:tcMar>
+            <w:hideMark/>
+          </w:tcPr>
+          <w:p>
+            <w:pPr>
+              <w:spacing w:after="0" w:line="240" w:lineRule="auto"/>
+              <w:rPr>
+                <w:rFonts w:ascii="Times New Roman" w:eastAsia="Times New Roman" w:hAnsi="Times New Roman" w:cs="Times New Roman"/>
+                <w:sz w:val="24"/>
+                <w:szCs w:val="24"/>
+                <w:lang w:eastAsia="es-ES"/>
+              </w:rPr>
+            </w:pPr>
+            <w:r>
+              <w:rPr>
+                <w:rFonts w:ascii="Calibri" w:eastAsia="Times New Roman" w:hAnsi="Calibri" w:cs="Calibri"/>
+                <w:b/>
+                <w:bCs/>
+                <w:color w:val="000000"/>
+                <w:sz w:val="28"/>
+                <w:szCs w:val="28"/>
+                <w:lang w:eastAsia="es-ES"/>
+              </w:rPr>
+              <w:t>Actividad</w:t>
+            </w:r>
+          </w:p>
+        </w:tc>
+        <w:tc>
+          <w:tcPr>
+            <w:tcW w:w="0" w:type="auto"/>
+            <w:tcBorders>
+              <w:top w:val="single" w:sz="8" w:space="0" w:color="000000"/>
+              <w:left w:val="single" w:sz="8" w:space="0" w:color="000000"/>
+              <w:bottom w:val="single" w:sz="8" w:space="0" w:color="000000"/>
+              <w:right w:val="single" w:sz="8" w:space="0" w:color="000000"/>
+            </w:tcBorders>
+            <w:tcMar>
+              <w:top w:w="100" w:type="dxa"/>
+              <w:left w:w="100" w:type="dxa"/>
+              <w:bottom w:w="100" w:type="dxa"/>
+              <w:right w:w="100" w:type="dxa"/>
+            </w:tcMar>
+            <w:hideMark/>
+          </w:tcPr>
+          <w:p>
+            <w:pPr>
+              <w:spacing w:after="0" w:line="240" w:lineRule="auto"/>
+              <w:rPr>
+                <w:rFonts w:ascii="Times New Roman" w:eastAsia="Times New Roman" w:hAnsi="Times New Roman" w:cs="Times New Roman"/>
+                <w:sz w:val="24"/>
+                <w:szCs w:val="24"/>
+                <w:lang w:eastAsia="es-ES"/>
+              </w:rPr>
+            </w:pPr>
+            <w:r>
+              <w:rPr>
+                <w:rFonts w:ascii="Calibri" w:eastAsia="Times New Roman" w:hAnsi="Calibri" w:cs="Calibri"/>
+                <w:b/>
+                <w:bCs/>
+                <w:color w:val="000000"/>
+                <w:sz w:val="28"/>
+                <w:szCs w:val="28"/>
+                <w:lang w:eastAsia="es-ES"/>
+              </w:rPr>
+              <w:t>Rol responsable</w:t>
+            </w:r>
+          </w:p>
+        </w:tc>
+        <w:tc>
+          <w:tcPr>
+            <w:tcW w:w="0" w:type="auto"/>
+            <w:tcBorders>
+              <w:top w:val="single" w:sz="8" w:space="0" w:color="000000"/>
+              <w:left w:val="single" w:sz="8" w:space="0" w:color="000000"/>
+              <w:bottom w:val="single" w:sz="8" w:space="0" w:color="000000"/>
+              <w:right w:val="single" w:sz="8" w:space="0" w:color="000000"/>
+            </w:tcBorders>
+            <w:tcMar>
+              <w:top w:w="100" w:type="dxa"/>
+              <w:left w:w="100" w:type="dxa"/>
+              <w:bottom w:w="100" w:type="dxa"/>
+              <w:right w:w="100" w:type="dxa"/>
+            </w:tcMar>
+            <w:hideMark/>
+          </w:tcPr>
+          <w:p>
+            <w:pPr>
+              <w:spacing w:after="0" w:line="240" w:lineRule="auto"/>
+              <w:rPr>
+                <w:rFonts w:ascii="Times New Roman" w:eastAsia="Times New Roman" w:hAnsi="Times New Roman" w:cs="Times New Roman"/>
+                <w:sz w:val="24"/>
+                <w:szCs w:val="24"/>
+                <w:lang w:eastAsia="es-ES"/>
+              </w:rPr>
+            </w:pPr>
+            <w:r>
+              <w:rPr>
+                <w:rFonts w:ascii="Calibri" w:eastAsia="Times New Roman" w:hAnsi="Calibri" w:cs="Calibri"/>
+                <w:b/>
+                <w:bCs/>
+                <w:color w:val="000000"/>
+                <w:sz w:val="28"/>
+                <w:szCs w:val="28"/>
+                <w:lang w:eastAsia="es-ES"/>
+              </w:rPr>
+              <w:t>Descripción</w:t>
+            </w:r>
+          </w:p>
+        </w:tc>
+      </w:tr>
+      <w:tr>
+        <w:tc>
+          <w:tcPr>
+            <w:tcW w:w="0" w:type="auto"/>
+            <w:tcBorders>
+              <w:top w:val="single" w:sz="8" w:space="0" w:color="000000"/>
+              <w:left w:val="single" w:sz="8" w:space="0" w:color="000000"/>
+              <w:bottom w:val="single" w:sz="8" w:space="0" w:color="000000"/>
+              <w:right w:val="single" w:sz="8" w:space="0" w:color="000000"/>
+            </w:tcBorders>
+            <w:tcMar>
+              <w:top w:w="100" w:type="dxa"/>
+              <w:left w:w="100" w:type="dxa"/>
+              <w:bottom w:w="100" w:type="dxa"/>
+              <w:right w:w="100" w:type="dxa"/>
+            </w:tcMar>
+            <w:hideMark/>
+          </w:tcPr>
+          <w:p>
+            <w:pPr>
+              <w:spacing w:after="0" w:line="240" w:lineRule="auto"/>
+              <w:rPr>
+                <w:rFonts w:ascii="Times New Roman" w:eastAsia="Times New Roman" w:hAnsi="Times New Roman" w:cs="Times New Roman"/>
+                <w:sz w:val="24"/>
+                <w:szCs w:val="24"/>
+                <w:lang w:eastAsia="es-ES"/>
+              </w:rPr>
+            </w:pPr>
+            <w:r>
+              <w:rPr>
+                <w:rFonts w:ascii="Arial" w:eastAsia="Times New Roman" w:hAnsi="Arial" w:cs="Arial"/>
+                <w:color w:val="000000"/>
+                <w:sz w:val="24"/>
+                <w:szCs w:val="24"/>
+                <w:lang w:eastAsia="es-ES"/>
+              </w:rPr>
+              <w:t>Gestión del proceso de gestión de configuración</w:t>
+            </w:r>
+          </w:p>
+        </w:tc>
+        <w:tc>
+          <w:tcPr>
+            <w:tcW w:w="0" w:type="auto"/>
+            <w:tcBorders>
+              <w:top w:val="single" w:sz="8" w:space="0" w:color="000000"/>
+              <w:left w:val="single" w:sz="8" w:space="0" w:color="000000"/>
+              <w:bottom w:val="single" w:sz="8" w:space="0" w:color="000000"/>
+              <w:right w:val="single" w:sz="8" w:space="0" w:color="000000"/>
+            </w:tcBorders>
+            <w:tcMar>
+              <w:top w:w="100" w:type="dxa"/>
+              <w:left w:w="100" w:type="dxa"/>
+              <w:bottom w:w="100" w:type="dxa"/>
+              <w:right w:w="100" w:type="dxa"/>
+            </w:tcMar>
+            <w:hideMark/>
+          </w:tcPr>
+          <w:p>
+            <w:pPr>
+              <w:spacing w:after="0" w:line="240" w:lineRule="auto"/>
+              <w:rPr>
+                <w:rFonts w:ascii="Times New Roman" w:eastAsia="Times New Roman" w:hAnsi="Times New Roman" w:cs="Times New Roman"/>
+                <w:sz w:val="24"/>
+                <w:szCs w:val="24"/>
+                <w:lang w:eastAsia="es-ES"/>
+              </w:rPr>
+            </w:pPr>
+            <w:r>
+              <w:rPr>
+                <w:rFonts w:ascii="Arial" w:eastAsia="Times New Roman" w:hAnsi="Arial" w:cs="Arial"/>
+                <w:color w:val="000000"/>
+                <w:sz w:val="24"/>
+                <w:szCs w:val="24"/>
+                <w:lang w:eastAsia="es-ES"/>
+              </w:rPr>
+              <w:t>Gestor de configuración.</w:t>
+            </w:r>
+          </w:p>
+        </w:tc>
+        <w:tc>
+          <w:tcPr>
+            <w:tcW w:w="0" w:type="auto"/>
+            <w:tcBorders>
+              <w:top w:val="single" w:sz="8" w:space="0" w:color="000000"/>
+              <w:left w:val="single" w:sz="8" w:space="0" w:color="000000"/>
+              <w:bottom w:val="single" w:sz="8" w:space="0" w:color="000000"/>
+              <w:right w:val="single" w:sz="8" w:space="0" w:color="000000"/>
+            </w:tcBorders>
+            <w:tcMar>
+              <w:top w:w="100" w:type="dxa"/>
+              <w:left w:w="100" w:type="dxa"/>
+              <w:bottom w:w="100" w:type="dxa"/>
+              <w:right w:w="100" w:type="dxa"/>
+            </w:tcMar>
+            <w:hideMark/>
+          </w:tcPr>
+          <w:p>
+            <w:pPr>
+              <w:spacing w:after="0" w:line="240" w:lineRule="auto"/>
+              <w:rPr>
+                <w:rFonts w:ascii="Times New Roman" w:eastAsia="Times New Roman" w:hAnsi="Times New Roman" w:cs="Times New Roman"/>
+                <w:sz w:val="24"/>
+                <w:szCs w:val="24"/>
+                <w:lang w:eastAsia="es-ES"/>
+              </w:rPr>
+            </w:pPr>
+            <w:r>
+              <w:rPr>
+                <w:rFonts w:ascii="Arial" w:eastAsia="Times New Roman" w:hAnsi="Arial" w:cs="Arial"/>
+                <w:color w:val="000000"/>
+                <w:sz w:val="24"/>
+                <w:szCs w:val="24"/>
+                <w:lang w:eastAsia="es-ES"/>
+              </w:rPr>
+              <w:t>Documentar el plan de gestión de configuración</w:t>
+            </w:r>
+          </w:p>
+        </w:tc>
+      </w:tr>
+      <w:tr>
+        <w:tc>
+          <w:tcPr>
+            <w:tcW w:w="0" w:type="auto"/>
+            <w:tcBorders>
+              <w:top w:val="single" w:sz="8" w:space="0" w:color="000000"/>
+              <w:left w:val="single" w:sz="8" w:space="0" w:color="000000"/>
+              <w:bottom w:val="single" w:sz="8" w:space="0" w:color="000000"/>
+              <w:right w:val="single" w:sz="8" w:space="0" w:color="000000"/>
+            </w:tcBorders>
+            <w:tcMar>
+              <w:top w:w="100" w:type="dxa"/>
+              <w:left w:w="100" w:type="dxa"/>
+              <w:bottom w:w="100" w:type="dxa"/>
+              <w:right w:w="100" w:type="dxa"/>
+            </w:tcMar>
+            <w:hideMark/>
+          </w:tcPr>
+          <w:p>
+            <w:pPr>
+              <w:spacing w:after="0" w:line="240" w:lineRule="auto"/>
+              <w:rPr>
+                <w:rFonts w:ascii="Times New Roman" w:eastAsia="Times New Roman" w:hAnsi="Times New Roman" w:cs="Times New Roman"/>
+                <w:sz w:val="24"/>
+                <w:szCs w:val="24"/>
+                <w:lang w:eastAsia="es-ES"/>
+              </w:rPr>
+            </w:pPr>
+            <w:r>
+              <w:rPr>
+                <w:rFonts w:ascii="Arial" w:eastAsia="Times New Roman" w:hAnsi="Arial" w:cs="Arial"/>
+                <w:color w:val="000000"/>
+                <w:sz w:val="24"/>
+                <w:szCs w:val="24"/>
+                <w:lang w:eastAsia="es-ES"/>
+              </w:rPr>
+              <w:t>Identificación de elementos de configuración.</w:t>
+            </w:r>
+          </w:p>
+        </w:tc>
+        <w:tc>
+          <w:tcPr>
+            <w:tcW w:w="0" w:type="auto"/>
+            <w:tcBorders>
+              <w:top w:val="single" w:sz="8" w:space="0" w:color="000000"/>
+              <w:left w:val="single" w:sz="8" w:space="0" w:color="000000"/>
+              <w:bottom w:val="single" w:sz="8" w:space="0" w:color="000000"/>
+              <w:right w:val="single" w:sz="8" w:space="0" w:color="000000"/>
+            </w:tcBorders>
+            <w:tcMar>
+              <w:top w:w="100" w:type="dxa"/>
+              <w:left w:w="100" w:type="dxa"/>
+              <w:bottom w:w="100" w:type="dxa"/>
+              <w:right w:w="100" w:type="dxa"/>
+            </w:tcMar>
+            <w:hideMark/>
+          </w:tcPr>
+          <w:p>
+            <w:pPr>
+              <w:spacing w:after="0" w:line="240" w:lineRule="auto"/>
+              <w:rPr>
+                <w:rFonts w:ascii="Times New Roman" w:eastAsia="Times New Roman" w:hAnsi="Times New Roman" w:cs="Times New Roman"/>
+                <w:sz w:val="24"/>
+                <w:szCs w:val="24"/>
+                <w:lang w:eastAsia="es-ES"/>
+              </w:rPr>
+            </w:pPr>
+            <w:r>
+              <w:rPr>
+                <w:rFonts w:ascii="Arial" w:eastAsia="Times New Roman" w:hAnsi="Arial" w:cs="Arial"/>
+                <w:color w:val="000000"/>
+                <w:sz w:val="24"/>
+                <w:szCs w:val="24"/>
+                <w:lang w:eastAsia="es-ES"/>
+              </w:rPr>
+              <w:t>Gestor de configuración</w:t>
+            </w:r>
+          </w:p>
+        </w:tc>
+        <w:tc>
+          <w:tcPr>
+            <w:tcW w:w="0" w:type="auto"/>
+            <w:tcBorders>
+              <w:top w:val="single" w:sz="8" w:space="0" w:color="000000"/>
+              <w:left w:val="single" w:sz="8" w:space="0" w:color="000000"/>
+              <w:bottom w:val="single" w:sz="8" w:space="0" w:color="000000"/>
+              <w:right w:val="single" w:sz="8" w:space="0" w:color="000000"/>
+            </w:tcBorders>
+            <w:tcMar>
+              <w:top w:w="100" w:type="dxa"/>
+              <w:left w:w="100" w:type="dxa"/>
+              <w:bottom w:w="100" w:type="dxa"/>
+              <w:right w:w="100" w:type="dxa"/>
+            </w:tcMar>
+            <w:hideMark/>
+          </w:tcPr>
+          <w:p>
+            <w:pPr>
+              <w:spacing w:after="0" w:line="240" w:lineRule="auto"/>
+              <w:rPr>
+                <w:rFonts w:ascii="Times New Roman" w:eastAsia="Times New Roman" w:hAnsi="Times New Roman" w:cs="Times New Roman"/>
+                <w:sz w:val="24"/>
+                <w:szCs w:val="24"/>
+                <w:lang w:eastAsia="es-ES"/>
+              </w:rPr>
+            </w:pPr>
+            <w:r>
+              <w:rPr>
+                <w:rFonts w:ascii="Arial" w:eastAsia="Times New Roman" w:hAnsi="Arial" w:cs="Arial"/>
+                <w:color w:val="000000"/>
+                <w:sz w:val="24"/>
+                <w:szCs w:val="24"/>
+                <w:lang w:eastAsia="es-ES"/>
+              </w:rPr>
+              <w:t>Identificar elementos de configuración. Crear estructura del directorio de gestión de configuración.</w:t>
+            </w:r>
+          </w:p>
+        </w:tc>
+      </w:tr>
+      <w:tr>
+        <w:tc>
+          <w:tcPr>
+            <w:tcW w:w="0" w:type="auto"/>
+            <w:tcBorders>
+              <w:top w:val="single" w:sz="8" w:space="0" w:color="000000"/>
+              <w:left w:val="single" w:sz="8" w:space="0" w:color="000000"/>
+              <w:bottom w:val="single" w:sz="8" w:space="0" w:color="000000"/>
+              <w:right w:val="single" w:sz="8" w:space="0" w:color="000000"/>
+            </w:tcBorders>
+            <w:tcMar>
+              <w:top w:w="100" w:type="dxa"/>
+              <w:left w:w="100" w:type="dxa"/>
+              <w:bottom w:w="100" w:type="dxa"/>
+              <w:right w:w="100" w:type="dxa"/>
+            </w:tcMar>
+            <w:hideMark/>
+          </w:tcPr>
+          <w:p>
+            <w:pPr>
+              <w:spacing w:after="0" w:line="240" w:lineRule="auto"/>
+              <w:rPr>
+                <w:rFonts w:ascii="Times New Roman" w:eastAsia="Times New Roman" w:hAnsi="Times New Roman" w:cs="Times New Roman"/>
+                <w:sz w:val="24"/>
+                <w:szCs w:val="24"/>
+                <w:lang w:eastAsia="es-ES"/>
+              </w:rPr>
+            </w:pPr>
+            <w:r>
+              <w:rPr>
+                <w:rFonts w:ascii="Arial" w:eastAsia="Times New Roman" w:hAnsi="Arial" w:cs="Arial"/>
+                <w:color w:val="000000"/>
+                <w:sz w:val="24"/>
+                <w:szCs w:val="24"/>
+                <w:lang w:eastAsia="es-ES"/>
+              </w:rPr>
+              <w:t>Mantenimiento y control de la gestión de configuración.</w:t>
+            </w:r>
+          </w:p>
+        </w:tc>
+        <w:tc>
+          <w:tcPr>
+            <w:tcW w:w="0" w:type="auto"/>
+            <w:tcBorders>
+              <w:top w:val="single" w:sz="8" w:space="0" w:color="000000"/>
+              <w:left w:val="single" w:sz="8" w:space="0" w:color="000000"/>
+              <w:bottom w:val="single" w:sz="8" w:space="0" w:color="000000"/>
+              <w:right w:val="single" w:sz="8" w:space="0" w:color="000000"/>
+            </w:tcBorders>
+            <w:tcMar>
+              <w:top w:w="100" w:type="dxa"/>
+              <w:left w:w="100" w:type="dxa"/>
+              <w:bottom w:w="100" w:type="dxa"/>
+              <w:right w:w="100" w:type="dxa"/>
+            </w:tcMar>
+            <w:hideMark/>
+          </w:tcPr>
+          <w:p>
+            <w:pPr>
+              <w:spacing w:after="0" w:line="240" w:lineRule="auto"/>
+              <w:rPr>
+                <w:rFonts w:ascii="Times New Roman" w:eastAsia="Times New Roman" w:hAnsi="Times New Roman" w:cs="Times New Roman"/>
+                <w:sz w:val="24"/>
+                <w:szCs w:val="24"/>
+                <w:lang w:eastAsia="es-ES"/>
+              </w:rPr>
+            </w:pPr>
+            <w:r>
+              <w:rPr>
+                <w:rFonts w:ascii="Arial" w:eastAsia="Times New Roman" w:hAnsi="Arial" w:cs="Arial"/>
+                <w:color w:val="000000"/>
+                <w:sz w:val="24"/>
+                <w:szCs w:val="24"/>
+                <w:lang w:eastAsia="es-ES"/>
+              </w:rPr>
+              <w:t>Responsable del elemento de configuración.</w:t>
+            </w:r>
+          </w:p>
+        </w:tc>
+        <w:tc>
+          <w:tcPr>
+            <w:tcW w:w="0" w:type="auto"/>
+            <w:tcBorders>
+              <w:top w:val="single" w:sz="8" w:space="0" w:color="000000"/>
+              <w:left w:val="single" w:sz="8" w:space="0" w:color="000000"/>
+              <w:bottom w:val="single" w:sz="8" w:space="0" w:color="000000"/>
+              <w:right w:val="single" w:sz="8" w:space="0" w:color="000000"/>
+            </w:tcBorders>
+            <w:tcMar>
+              <w:top w:w="100" w:type="dxa"/>
+              <w:left w:w="100" w:type="dxa"/>
+              <w:bottom w:w="100" w:type="dxa"/>
+              <w:right w:w="100" w:type="dxa"/>
+            </w:tcMar>
+            <w:hideMark/>
+          </w:tcPr>
+          <w:p>
+            <w:pPr>
+              <w:spacing w:after="0" w:line="240" w:lineRule="auto"/>
+              <w:rPr>
+                <w:rFonts w:ascii="Times New Roman" w:eastAsia="Times New Roman" w:hAnsi="Times New Roman" w:cs="Times New Roman"/>
+                <w:sz w:val="24"/>
+                <w:szCs w:val="24"/>
+                <w:lang w:eastAsia="es-ES"/>
+              </w:rPr>
+            </w:pPr>
+            <w:r>
+              <w:rPr>
+                <w:rFonts w:ascii="Arial" w:eastAsia="Times New Roman" w:hAnsi="Arial" w:cs="Arial"/>
+                <w:color w:val="000000"/>
+                <w:sz w:val="24"/>
+                <w:szCs w:val="24"/>
+                <w:lang w:eastAsia="es-ES"/>
+              </w:rPr>
+              <w:t>Control de cambios sobre elementos de configuración y líneas base. Obtener aprobación de solicitudes de cambio sobre productos de trabajo de línea base.</w:t>
+            </w:r>
+          </w:p>
+        </w:tc>
+      </w:tr>
+      <w:tr>
+        <w:tc>
+          <w:tcPr>
+            <w:tcW w:w="0" w:type="auto"/>
+            <w:tcBorders>
+              <w:top w:val="single" w:sz="8" w:space="0" w:color="000000"/>
+              <w:left w:val="single" w:sz="8" w:space="0" w:color="000000"/>
+              <w:bottom w:val="single" w:sz="8" w:space="0" w:color="000000"/>
+              <w:right w:val="single" w:sz="8" w:space="0" w:color="000000"/>
+            </w:tcBorders>
+            <w:tcMar>
+              <w:top w:w="100" w:type="dxa"/>
+              <w:left w:w="100" w:type="dxa"/>
+              <w:bottom w:w="100" w:type="dxa"/>
+              <w:right w:w="100" w:type="dxa"/>
+            </w:tcMar>
+            <w:hideMark/>
+          </w:tcPr>
+          <w:p>
+            <w:pPr>
+              <w:spacing w:after="0" w:line="240" w:lineRule="auto"/>
+              <w:rPr>
+                <w:rFonts w:ascii="Times New Roman" w:eastAsia="Times New Roman" w:hAnsi="Times New Roman" w:cs="Times New Roman"/>
+                <w:sz w:val="24"/>
+                <w:szCs w:val="24"/>
+                <w:lang w:eastAsia="es-ES"/>
+              </w:rPr>
+            </w:pPr>
+            <w:r>
+              <w:rPr>
+                <w:rFonts w:ascii="Arial" w:eastAsia="Times New Roman" w:hAnsi="Arial" w:cs="Arial"/>
+                <w:color w:val="000000"/>
+                <w:sz w:val="24"/>
+                <w:szCs w:val="24"/>
+                <w:lang w:eastAsia="es-ES"/>
+              </w:rPr>
+              <w:t>Informe de estado de la configuración.</w:t>
+            </w:r>
+          </w:p>
+        </w:tc>
+        <w:tc>
+          <w:tcPr>
+            <w:tcW w:w="0" w:type="auto"/>
+            <w:tcBorders>
+              <w:top w:val="single" w:sz="8" w:space="0" w:color="000000"/>
+              <w:left w:val="single" w:sz="8" w:space="0" w:color="000000"/>
+              <w:bottom w:val="single" w:sz="8" w:space="0" w:color="000000"/>
+              <w:right w:val="single" w:sz="8" w:space="0" w:color="000000"/>
+            </w:tcBorders>
+            <w:tcMar>
+              <w:top w:w="100" w:type="dxa"/>
+              <w:left w:w="100" w:type="dxa"/>
+              <w:bottom w:w="100" w:type="dxa"/>
+              <w:right w:w="100" w:type="dxa"/>
+            </w:tcMar>
+            <w:hideMark/>
+          </w:tcPr>
+          <w:p>
+            <w:pPr>
+              <w:spacing w:after="0" w:line="240" w:lineRule="auto"/>
+              <w:rPr>
+                <w:rFonts w:ascii="Times New Roman" w:eastAsia="Times New Roman" w:hAnsi="Times New Roman" w:cs="Times New Roman"/>
+                <w:sz w:val="24"/>
+                <w:szCs w:val="24"/>
+                <w:lang w:eastAsia="es-ES"/>
+              </w:rPr>
+            </w:pPr>
+            <w:r>
+              <w:rPr>
+                <w:rFonts w:ascii="Arial" w:eastAsia="Times New Roman" w:hAnsi="Arial" w:cs="Arial"/>
+                <w:color w:val="000000"/>
+                <w:sz w:val="24"/>
+                <w:szCs w:val="24"/>
+                <w:lang w:eastAsia="es-ES"/>
+              </w:rPr>
+              <w:t>Gestor de configuración</w:t>
+            </w:r>
+          </w:p>
+        </w:tc>
+        <w:tc>
+          <w:tcPr>
+            <w:tcW w:w="0" w:type="auto"/>
+            <w:tcBorders>
+              <w:top w:val="single" w:sz="8" w:space="0" w:color="000000"/>
+              <w:left w:val="single" w:sz="8" w:space="0" w:color="000000"/>
+              <w:bottom w:val="single" w:sz="8" w:space="0" w:color="000000"/>
+              <w:right w:val="single" w:sz="8" w:space="0" w:color="000000"/>
+            </w:tcBorders>
+            <w:tcMar>
+              <w:top w:w="100" w:type="dxa"/>
+              <w:left w:w="100" w:type="dxa"/>
+              <w:bottom w:w="100" w:type="dxa"/>
+              <w:right w:w="100" w:type="dxa"/>
+            </w:tcMar>
+            <w:hideMark/>
+          </w:tcPr>
+          <w:p>
+            <w:pPr>
+              <w:spacing w:after="0" w:line="240" w:lineRule="auto"/>
+              <w:rPr>
+                <w:rFonts w:ascii="Times New Roman" w:eastAsia="Times New Roman" w:hAnsi="Times New Roman" w:cs="Times New Roman"/>
+                <w:sz w:val="24"/>
+                <w:szCs w:val="24"/>
+                <w:lang w:eastAsia="es-ES"/>
+              </w:rPr>
+            </w:pPr>
+            <w:r>
+              <w:rPr>
+                <w:rFonts w:ascii="Arial" w:eastAsia="Times New Roman" w:hAnsi="Arial" w:cs="Arial"/>
+                <w:color w:val="000000"/>
+                <w:sz w:val="24"/>
+                <w:szCs w:val="24"/>
+                <w:lang w:eastAsia="es-ES"/>
+              </w:rPr>
+              <w:t>Mantener actualizado y publicar el estado de los elementos de configuración.</w:t>
+            </w:r>
+          </w:p>
+        </w:tc>
+      </w:tr>
+      <w:tr>
+        <w:tc>
+          <w:tcPr>
+            <w:tcW w:w="0" w:type="auto"/>
+            <w:tcBorders>
+              <w:top w:val="single" w:sz="8" w:space="0" w:color="000000"/>
+              <w:left w:val="single" w:sz="8" w:space="0" w:color="000000"/>
+              <w:bottom w:val="single" w:sz="8" w:space="0" w:color="000000"/>
+              <w:right w:val="single" w:sz="8" w:space="0" w:color="000000"/>
+            </w:tcBorders>
+            <w:tcMar>
+              <w:top w:w="100" w:type="dxa"/>
+              <w:left w:w="100" w:type="dxa"/>
+              <w:bottom w:w="100" w:type="dxa"/>
+              <w:right w:w="100" w:type="dxa"/>
+            </w:tcMar>
+            <w:hideMark/>
+          </w:tcPr>
+          <w:p>
+            <w:pPr>
+              <w:spacing w:after="0" w:line="240" w:lineRule="auto"/>
+              <w:rPr>
+                <w:rFonts w:ascii="Times New Roman" w:eastAsia="Times New Roman" w:hAnsi="Times New Roman" w:cs="Times New Roman"/>
+                <w:sz w:val="24"/>
+                <w:szCs w:val="24"/>
+                <w:lang w:eastAsia="es-ES"/>
+              </w:rPr>
+            </w:pPr>
+            <w:r>
+              <w:rPr>
+                <w:rFonts w:ascii="Arial" w:eastAsia="Times New Roman" w:hAnsi="Arial" w:cs="Arial"/>
+                <w:color w:val="000000"/>
+                <w:sz w:val="24"/>
+                <w:szCs w:val="24"/>
+                <w:lang w:eastAsia="es-ES"/>
+              </w:rPr>
+              <w:t>Verificación y auditoría.</w:t>
+            </w:r>
+          </w:p>
+        </w:tc>
+        <w:tc>
+          <w:tcPr>
+            <w:tcW w:w="0" w:type="auto"/>
+            <w:tcBorders>
+              <w:top w:val="single" w:sz="8" w:space="0" w:color="000000"/>
+              <w:left w:val="single" w:sz="8" w:space="0" w:color="000000"/>
+              <w:bottom w:val="single" w:sz="8" w:space="0" w:color="000000"/>
+              <w:right w:val="single" w:sz="8" w:space="0" w:color="000000"/>
+            </w:tcBorders>
+            <w:tcMar>
+              <w:top w:w="100" w:type="dxa"/>
+              <w:left w:w="100" w:type="dxa"/>
+              <w:bottom w:w="100" w:type="dxa"/>
+              <w:right w:w="100" w:type="dxa"/>
+            </w:tcMar>
+            <w:hideMark/>
+          </w:tcPr>
+          <w:p>
+            <w:pPr>
+              <w:spacing w:after="0" w:line="240" w:lineRule="auto"/>
+              <w:rPr>
+                <w:rFonts w:ascii="Times New Roman" w:eastAsia="Times New Roman" w:hAnsi="Times New Roman" w:cs="Times New Roman"/>
+                <w:sz w:val="24"/>
+                <w:szCs w:val="24"/>
+                <w:lang w:eastAsia="es-ES"/>
+              </w:rPr>
+            </w:pPr>
+            <w:r>
+              <w:rPr>
+                <w:rFonts w:ascii="Arial" w:eastAsia="Times New Roman" w:hAnsi="Arial" w:cs="Arial"/>
+                <w:color w:val="000000"/>
+                <w:sz w:val="24"/>
+                <w:szCs w:val="24"/>
+                <w:lang w:eastAsia="es-ES"/>
+              </w:rPr>
+              <w:t>Gestor de configuración</w:t>
+            </w:r>
+          </w:p>
+        </w:tc>
+        <w:tc>
+          <w:tcPr>
+            <w:tcW w:w="0" w:type="auto"/>
+            <w:tcBorders>
+              <w:top w:val="single" w:sz="8" w:space="0" w:color="000000"/>
+              <w:left w:val="single" w:sz="8" w:space="0" w:color="000000"/>
+              <w:bottom w:val="single" w:sz="8" w:space="0" w:color="000000"/>
+              <w:right w:val="single" w:sz="8" w:space="0" w:color="000000"/>
+            </w:tcBorders>
+            <w:tcMar>
+              <w:top w:w="100" w:type="dxa"/>
+              <w:left w:w="100" w:type="dxa"/>
+              <w:bottom w:w="100" w:type="dxa"/>
+              <w:right w:w="100" w:type="dxa"/>
+            </w:tcMar>
+            <w:hideMark/>
+          </w:tcPr>
+          <w:p>
+            <w:pPr>
+              <w:spacing w:after="0" w:line="240" w:lineRule="auto"/>
+              <w:rPr>
+                <w:rFonts w:ascii="Times New Roman" w:eastAsia="Times New Roman" w:hAnsi="Times New Roman" w:cs="Times New Roman"/>
+                <w:sz w:val="24"/>
+                <w:szCs w:val="24"/>
+                <w:lang w:eastAsia="es-ES"/>
+              </w:rPr>
+            </w:pPr>
+            <w:r>
+              <w:rPr>
+                <w:rFonts w:ascii="Arial" w:eastAsia="Times New Roman" w:hAnsi="Arial" w:cs="Arial"/>
+                <w:color w:val="000000"/>
+                <w:sz w:val="24"/>
+                <w:szCs w:val="24"/>
+                <w:lang w:eastAsia="es-ES"/>
+              </w:rPr>
+              <w:t>Realizar auditorías de la gestión de configuración</w:t>
+            </w:r>
+          </w:p>
+        </w:tc>
+      </w:tr>
+    </w:tbl>
+    <w:p/>
     <w:sectPr>
       <w:pgSz w:w="11906" w:h="16838"/>
       <w:pgMar w:top="1417" w:right="1701" w:bottom="1417" w:left="1701" w:header="708" w:footer="708" w:gutter="0"/>
@@ -3264,6 +4071,11 @@
       <w:lang w:eastAsia="es-ES"/>
     </w:rPr>
   </w:style>
+  <w:style w:type="character" w:customStyle="1" w:styleId="apple-tab-span">
+    <w:name w:val="apple-tab-span"/>
+    <w:basedOn w:val="Fuentedeprrafopredeter"/>
+    <w:rsid w:val="00E14EC0"/>
+  </w:style>
 </w:styles>
 </file>
 

</xml_diff>